<commit_message>
Rozšiřeno o nápady pro sepsání první části (Cíl projektu)
</commit_message>
<xml_diff>
--- a/Dokumentace.docx
+++ b/Dokumentace.docx
@@ -223,17 +223,8 @@
           <w:sz w:val="36"/>
           <w:szCs w:val="36"/>
         </w:rPr>
-        <w:t xml:space="preserve">Zadání </w:t>
-      </w:r>
-      <w:proofErr w:type="spellStart"/>
-      <w:r>
-        <w:rPr>
-          <w:sz w:val="36"/>
-          <w:szCs w:val="36"/>
-        </w:rPr>
-        <w:t>Projetku</w:t>
-      </w:r>
-      <w:proofErr w:type="spellEnd"/>
+        <w:t>Zadání Projetku</w:t>
+      </w:r>
       <w:r>
         <w:rPr>
           <w:sz w:val="36"/>
@@ -310,7 +301,21 @@
           <w:sz w:val="36"/>
           <w:szCs w:val="36"/>
         </w:rPr>
-        <w:t>2.2. Plán pro stavbu dronu (oznámení struktury plánu)?</w:t>
+        <w:t>2.2. Plán pro stavbu dronu (oznámení struktury plánu</w:t>
+      </w:r>
+      <w:r>
+        <w:rPr>
+          <w:sz w:val="36"/>
+          <w:szCs w:val="36"/>
+        </w:rPr>
+        <w:t xml:space="preserve"> + plánované deadliny</w:t>
+      </w:r>
+      <w:r>
+        <w:rPr>
+          <w:sz w:val="36"/>
+          <w:szCs w:val="36"/>
+        </w:rPr>
+        <w:t>)?</w:t>
       </w:r>
     </w:p>
     <w:p>
@@ -385,8 +390,6 @@
     </w:p>
     <w:p>
       <w:pPr>
-        <w:pStyle w:val="Odstavecseseznamem"/>
-        <w:ind w:left="1065"/>
         <w:rPr>
           <w:sz w:val="44"/>
           <w:szCs w:val="44"/>
@@ -403,26 +406,18 @@
     </w:p>
     <w:p>
       <w:pPr>
-        <w:pStyle w:val="Odstavecseseznamem"/>
-        <w:ind w:left="1065"/>
-        <w:rPr>
-          <w:sz w:val="36"/>
-          <w:szCs w:val="36"/>
-        </w:rPr>
-      </w:pPr>
-      <w:r>
-        <w:rPr>
-          <w:sz w:val="36"/>
-          <w:szCs w:val="36"/>
-        </w:rPr>
-        <w:t>1.1.</w:t>
-      </w:r>
-      <w:r>
-        <w:rPr>
-          <w:sz w:val="36"/>
-          <w:szCs w:val="36"/>
-        </w:rPr>
-        <w:t xml:space="preserve"> Tým</w:t>
+        <w:ind w:firstLine="708"/>
+        <w:rPr>
+          <w:sz w:val="36"/>
+          <w:szCs w:val="36"/>
+        </w:rPr>
+      </w:pPr>
+      <w:r>
+        <w:rPr>
+          <w:sz w:val="36"/>
+          <w:szCs w:val="36"/>
+        </w:rPr>
+        <w:t>1.1. Tým</w:t>
       </w:r>
     </w:p>
     <w:p>
@@ -542,6 +537,131 @@
           <w:szCs w:val="36"/>
         </w:rPr>
       </w:pPr>
+    </w:p>
+    <w:p>
+      <w:pPr>
+        <w:ind w:left="708"/>
+        <w:rPr>
+          <w:sz w:val="36"/>
+          <w:szCs w:val="36"/>
+        </w:rPr>
+      </w:pPr>
+      <w:r>
+        <w:rPr>
+          <w:sz w:val="36"/>
+          <w:szCs w:val="36"/>
+        </w:rPr>
+        <w:t>1.2. Cíl (+motivace)</w:t>
+      </w:r>
+    </w:p>
+    <w:p>
+      <w:pPr>
+        <w:pStyle w:val="Odstavecseseznamem"/>
+        <w:numPr>
+          <w:ilvl w:val="0"/>
+          <w:numId w:val="3"/>
+        </w:numPr>
+        <w:rPr>
+          <w:sz w:val="36"/>
+          <w:szCs w:val="36"/>
+        </w:rPr>
+      </w:pPr>
+      <w:r>
+        <w:rPr>
+          <w:sz w:val="30"/>
+          <w:szCs w:val="30"/>
+        </w:rPr>
+        <w:t xml:space="preserve">Cílem je </w:t>
+      </w:r>
+      <w:r>
+        <w:rPr>
+          <w:sz w:val="30"/>
+          <w:szCs w:val="30"/>
+        </w:rPr>
+        <w:t>sestrojení dronu (letuschopného) s důrazem na programovací aspekty</w:t>
+      </w:r>
+    </w:p>
+    <w:p>
+      <w:pPr>
+        <w:pStyle w:val="Odstavecseseznamem"/>
+        <w:numPr>
+          <w:ilvl w:val="1"/>
+          <w:numId w:val="3"/>
+        </w:numPr>
+        <w:rPr>
+          <w:sz w:val="36"/>
+          <w:szCs w:val="36"/>
+        </w:rPr>
+      </w:pPr>
+      <w:r>
+        <w:rPr>
+          <w:sz w:val="30"/>
+          <w:szCs w:val="30"/>
+        </w:rPr>
+        <w:t>Slouží jako obecné uvedení do elektrotechniky</w:t>
+      </w:r>
+    </w:p>
+    <w:p>
+      <w:pPr>
+        <w:pStyle w:val="Odstavecseseznamem"/>
+        <w:numPr>
+          <w:ilvl w:val="1"/>
+          <w:numId w:val="3"/>
+        </w:numPr>
+        <w:rPr>
+          <w:sz w:val="36"/>
+          <w:szCs w:val="36"/>
+        </w:rPr>
+      </w:pPr>
+      <w:r>
+        <w:rPr>
+          <w:sz w:val="30"/>
+          <w:szCs w:val="30"/>
+        </w:rPr>
+        <w:t>Bude to tvořit jistou báze na které bude dále moci stavět. (A to buď přímo na dronu, nebo jenom přenesením již získaných zkušeností)</w:t>
+      </w:r>
+      <w:r>
+        <w:rPr>
+          <w:sz w:val="30"/>
+          <w:szCs w:val="30"/>
+        </w:rPr>
+        <w:t>. Je to tedy základ pro „výzkum“ v této oblasti</w:t>
+      </w:r>
+    </w:p>
+    <w:p>
+      <w:pPr>
+        <w:pStyle w:val="Odstavecseseznamem"/>
+        <w:numPr>
+          <w:ilvl w:val="0"/>
+          <w:numId w:val="3"/>
+        </w:numPr>
+        <w:rPr>
+          <w:sz w:val="36"/>
+          <w:szCs w:val="36"/>
+        </w:rPr>
+      </w:pPr>
+      <w:r>
+        <w:rPr>
+          <w:sz w:val="30"/>
+          <w:szCs w:val="30"/>
+        </w:rPr>
+        <w:t>Jedním z výsledku bude pro čtenáře: Čtenáři (spolužáci) budou moci poznat co obnáší toto téma a budou provedeni naší snahou o realizaci tohoto projektu</w:t>
+      </w:r>
+    </w:p>
+    <w:p>
+      <w:pPr>
+        <w:rPr>
+          <w:sz w:val="36"/>
+          <w:szCs w:val="36"/>
+        </w:rPr>
+      </w:pPr>
+      <w:r>
+        <w:rPr>
+          <w:sz w:val="30"/>
+          <w:szCs w:val="30"/>
+        </w:rPr>
+        <w:br/>
+      </w:r>
     </w:p>
     <w:sectPr>
       <w:pgSz w:w="11906" w:h="16838"/>
@@ -669,6 +789,119 @@
     </w:lvl>
   </w:abstractNum>
   <w:abstractNum w:abstractNumId="1" w15:restartNumberingAfterBreak="0">
+    <w:nsid w:val="737D5642"/>
+    <w:multiLevelType w:val="hybridMultilevel"/>
+    <w:tmpl w:val="E6085D9C"/>
+    <w:lvl w:ilvl="0" w:tplc="04050001">
+      <w:start w:val="1"/>
+      <w:numFmt w:val="bullet"/>
+      <w:lvlText w:val=""/>
+      <w:lvlJc w:val="left"/>
+      <w:pPr>
+        <w:ind w:left="1785" w:hanging="360"/>
+      </w:pPr>
+      <w:rPr>
+        <w:rFonts w:ascii="Symbol" w:hAnsi="Symbol" w:hint="default"/>
+      </w:rPr>
+    </w:lvl>
+    <w:lvl w:ilvl="1" w:tplc="04050003">
+      <w:start w:val="1"/>
+      <w:numFmt w:val="bullet"/>
+      <w:lvlText w:val="o"/>
+      <w:lvlJc w:val="left"/>
+      <w:pPr>
+        <w:ind w:left="2505" w:hanging="360"/>
+      </w:pPr>
+      <w:rPr>
+        <w:rFonts w:ascii="Courier New" w:hAnsi="Courier New" w:cs="Courier New" w:hint="default"/>
+      </w:rPr>
+    </w:lvl>
+    <w:lvl w:ilvl="2" w:tplc="04050005" w:tentative="1">
+      <w:start w:val="1"/>
+      <w:numFmt w:val="bullet"/>
+      <w:lvlText w:val=""/>
+      <w:lvlJc w:val="left"/>
+      <w:pPr>
+        <w:ind w:left="3225" w:hanging="360"/>
+      </w:pPr>
+      <w:rPr>
+        <w:rFonts w:ascii="Wingdings" w:hAnsi="Wingdings" w:hint="default"/>
+      </w:rPr>
+    </w:lvl>
+    <w:lvl w:ilvl="3" w:tplc="04050001" w:tentative="1">
+      <w:start w:val="1"/>
+      <w:numFmt w:val="bullet"/>
+      <w:lvlText w:val=""/>
+      <w:lvlJc w:val="left"/>
+      <w:pPr>
+        <w:ind w:left="3945" w:hanging="360"/>
+      </w:pPr>
+      <w:rPr>
+        <w:rFonts w:ascii="Symbol" w:hAnsi="Symbol" w:hint="default"/>
+      </w:rPr>
+    </w:lvl>
+    <w:lvl w:ilvl="4" w:tplc="04050003" w:tentative="1">
+      <w:start w:val="1"/>
+      <w:numFmt w:val="bullet"/>
+      <w:lvlText w:val="o"/>
+      <w:lvlJc w:val="left"/>
+      <w:pPr>
+        <w:ind w:left="4665" w:hanging="360"/>
+      </w:pPr>
+      <w:rPr>
+        <w:rFonts w:ascii="Courier New" w:hAnsi="Courier New" w:cs="Courier New" w:hint="default"/>
+      </w:rPr>
+    </w:lvl>
+    <w:lvl w:ilvl="5" w:tplc="04050005" w:tentative="1">
+      <w:start w:val="1"/>
+      <w:numFmt w:val="bullet"/>
+      <w:lvlText w:val=""/>
+      <w:lvlJc w:val="left"/>
+      <w:pPr>
+        <w:ind w:left="5385" w:hanging="360"/>
+      </w:pPr>
+      <w:rPr>
+        <w:rFonts w:ascii="Wingdings" w:hAnsi="Wingdings" w:hint="default"/>
+      </w:rPr>
+    </w:lvl>
+    <w:lvl w:ilvl="6" w:tplc="04050001" w:tentative="1">
+      <w:start w:val="1"/>
+      <w:numFmt w:val="bullet"/>
+      <w:lvlText w:val=""/>
+      <w:lvlJc w:val="left"/>
+      <w:pPr>
+        <w:ind w:left="6105" w:hanging="360"/>
+      </w:pPr>
+      <w:rPr>
+        <w:rFonts w:ascii="Symbol" w:hAnsi="Symbol" w:hint="default"/>
+      </w:rPr>
+    </w:lvl>
+    <w:lvl w:ilvl="7" w:tplc="04050003" w:tentative="1">
+      <w:start w:val="1"/>
+      <w:numFmt w:val="bullet"/>
+      <w:lvlText w:val="o"/>
+      <w:lvlJc w:val="left"/>
+      <w:pPr>
+        <w:ind w:left="6825" w:hanging="360"/>
+      </w:pPr>
+      <w:rPr>
+        <w:rFonts w:ascii="Courier New" w:hAnsi="Courier New" w:cs="Courier New" w:hint="default"/>
+      </w:rPr>
+    </w:lvl>
+    <w:lvl w:ilvl="8" w:tplc="04050005" w:tentative="1">
+      <w:start w:val="1"/>
+      <w:numFmt w:val="bullet"/>
+      <w:lvlText w:val=""/>
+      <w:lvlJc w:val="left"/>
+      <w:pPr>
+        <w:ind w:left="7545" w:hanging="360"/>
+      </w:pPr>
+      <w:rPr>
+        <w:rFonts w:ascii="Wingdings" w:hAnsi="Wingdings" w:hint="default"/>
+      </w:rPr>
+    </w:lvl>
+  </w:abstractNum>
+  <w:abstractNum w:abstractNumId="2" w15:restartNumberingAfterBreak="0">
     <w:nsid w:val="74CC10C8"/>
     <w:multiLevelType w:val="hybridMultilevel"/>
     <w:tmpl w:val="886862B6"/>
@@ -758,10 +991,13 @@
     </w:lvl>
   </w:abstractNum>
   <w:num w:numId="1" w16cid:durableId="1266301675">
-    <w:abstractNumId w:val="1"/>
+    <w:abstractNumId w:val="2"/>
   </w:num>
   <w:num w:numId="2" w16cid:durableId="1858347130">
     <w:abstractNumId w:val="0"/>
+  </w:num>
+  <w:num w:numId="3" w16cid:durableId="2107579169">
+    <w:abstractNumId w:val="1"/>
   </w:num>
 </w:numbering>
 </file>

</xml_diff>